<commit_message>
updated CV & added script to update CV automatically
</commit_message>
<xml_diff>
--- a/Dmitry_Polishuk_CV.docx
+++ b/Dmitry_Polishuk_CV.docx
@@ -2134,59 +2134,7 @@
     <w:p>
       <w:pPr>
         <w:spacing w:lineRule="auto" w:line="260"/>
-        <w:ind w:left="1440"/>
-        <w:contextualSpacing w:val="0"/>
-        <w:jc w:val="both"/>
-      </w:pPr>
-      <w:r>
-        <w:rPr>
-          <w:rtl w:val="0"/>
-        </w:rPr>
-      </w:r>
-    </w:p>
-    <w:p>
-      <w:pPr>
-        <w:spacing w:lineRule="auto" w:line="260"/>
-        <w:ind w:left="1440"/>
-        <w:contextualSpacing w:val="0"/>
-        <w:jc w:val="both"/>
-      </w:pPr>
-      <w:r>
-        <w:rPr>
-          <w:rtl w:val="0"/>
-        </w:rPr>
-      </w:r>
-    </w:p>
-    <w:p>
-      <w:pPr>
-        <w:spacing w:lineRule="auto" w:line="260"/>
-        <w:ind w:left="1440"/>
-        <w:contextualSpacing w:val="0"/>
-        <w:jc w:val="both"/>
-      </w:pPr>
-      <w:r>
-        <w:rPr>
-          <w:rtl w:val="0"/>
-        </w:rPr>
-      </w:r>
-    </w:p>
-    <w:p>
-      <w:pPr>
-        <w:spacing w:lineRule="auto" w:line="260"/>
-        <w:ind w:left="1440"/>
-        <w:contextualSpacing w:val="0"/>
-        <w:jc w:val="both"/>
-      </w:pPr>
-      <w:r>
-        <w:rPr>
-          <w:rtl w:val="0"/>
-        </w:rPr>
-      </w:r>
-    </w:p>
-    <w:p>
-      <w:pPr>
-        <w:spacing w:lineRule="auto" w:line="260"/>
-        <w:ind w:left="1440"/>
+        <w:ind w:left="0" w:firstLine="0"/>
         <w:contextualSpacing w:val="0"/>
         <w:jc w:val="both"/>
       </w:pPr>

</xml_diff>

<commit_message>
added new place of job
</commit_message>
<xml_diff>
--- a/Dmitry_Polishuk_CV.docx
+++ b/Dmitry_Polishuk_CV.docx
@@ -26,12 +26,12 @@
             <wp:extent cy="1376363" cx="1376363"/>
             <wp:effectExtent t="0" b="0" r="0" l="0"/>
             <wp:wrapSquare distR="114300" distT="114300" distB="114300" wrapText="bothSides" distL="114300"/>
-            <wp:docPr id="1" name="image00.jpg"/>
+            <wp:docPr id="1" name="image01.jpg"/>
             <a:graphic>
               <a:graphicData uri="http://schemas.openxmlformats.org/drawingml/2006/picture">
                 <pic:pic>
                   <pic:nvPicPr>
-                    <pic:cNvPr id="0" name="image00.jpg"/>
+                    <pic:cNvPr id="0" name="image01.jpg"/>
                     <pic:cNvPicPr preferRelativeResize="0"/>
                   </pic:nvPicPr>
                   <pic:blipFill>
@@ -43,6 +43,7 @@
                   </pic:blipFill>
                   <pic:spPr>
                     <a:xfrm>
+                      <a:off y="0" x="0"/>
                       <a:ext cy="1376363" cx="1376363"/>
                     </a:xfrm>
                     <a:prstGeom prst="rect"/>
@@ -268,7 +269,7 @@
           <w:rtl w:val="0"/>
         </w:rPr>
         <w:br w:type="textWrapping"/>
-        <w:t xml:space="preserve">               8</w:t>
+        <w:t xml:space="preserve">               9</w:t>
       </w:r>
       <w:r>
         <w:rPr>
@@ -323,7 +324,7 @@
           <w:sz w:val="20"/>
           <w:rtl w:val="0"/>
         </w:rPr>
-        <w:t xml:space="preserve">8 years of expertise in building telecommunications &amp; multimedia projects</w:t>
+        <w:t xml:space="preserve">9 years of expertise in building telecommunications &amp; multimedia projects</w:t>
       </w:r>
     </w:p>
     <w:p>
@@ -341,7 +342,7 @@
           <w:sz w:val="20"/>
           <w:rtl w:val="0"/>
         </w:rPr>
-        <w:t xml:space="preserve">4 years of expertise in Android development</w:t>
+        <w:t xml:space="preserve">5 years of expertise in Android development</w:t>
       </w:r>
     </w:p>
     <w:p>
@@ -648,6 +649,78 @@
           <w:rtl w:val="0"/>
         </w:rPr>
         <w:t xml:space="preserve">Working Experience:</w:t>
+      </w:r>
+    </w:p>
+    <w:p>
+      <w:pPr>
+        <w:spacing w:lineRule="auto" w:line="260"/>
+        <w:contextualSpacing w:val="0"/>
+        <w:jc w:val="both"/>
+      </w:pPr>
+      <w:r>
+        <w:rPr>
+          <w:rFonts w:cs="Arial" w:hAnsi="Arial" w:eastAsia="Arial" w:ascii="Arial"/>
+          <w:b w:val="1"/>
+          <w:color w:val="183884"/>
+          <w:rtl w:val="0"/>
+        </w:rPr>
+        <w:t xml:space="preserve"> </w:t>
+        <w:tab/>
+      </w:r>
+      <w:r>
+        <w:rPr>
+          <w:color w:val="183884"/>
+          <w:sz w:val="20"/>
+          <w:rtl w:val="0"/>
+        </w:rPr>
+        <w:t xml:space="preserve">Yandex</w:t>
+      </w:r>
+      <w:r>
+        <w:rPr>
+          <w:rtl w:val="0"/>
+        </w:rPr>
+        <w:t xml:space="preserve">                                                                                                              </w:t>
+      </w:r>
+      <w:r>
+        <w:rPr>
+          <w:sz w:val="20"/>
+          <w:rtl w:val="0"/>
+        </w:rPr>
+        <w:t xml:space="preserve">2014 - present</w:t>
+      </w:r>
+    </w:p>
+    <w:p>
+      <w:pPr>
+        <w:spacing w:lineRule="auto" w:line="260"/>
+        <w:contextualSpacing w:val="0"/>
+        <w:jc w:val="both"/>
+      </w:pPr>
+      <w:r>
+        <w:rPr>
+          <w:sz w:val="20"/>
+          <w:rtl w:val="0"/>
+        </w:rPr>
+        <w:tab/>
+        <w:t xml:space="preserve">Android Developer </w:t>
+      </w:r>
+    </w:p>
+    <w:p>
+      <w:pPr>
+        <w:spacing w:lineRule="auto" w:line="260"/>
+        <w:contextualSpacing w:val="0"/>
+        <w:jc w:val="both"/>
+      </w:pPr>
+      <w:r>
+        <w:rPr>
+          <w:sz w:val="20"/>
+          <w:rtl w:val="0"/>
+        </w:rPr>
+        <w:t xml:space="preserve"> </w:t>
+      </w:r>
+      <w:r>
+        <w:rPr>
+          <w:rtl w:val="0"/>
+        </w:rPr>
       </w:r>
     </w:p>
     <w:p>
@@ -691,7 +764,7 @@
           <w:sz w:val="20"/>
           <w:rtl w:val="0"/>
         </w:rPr>
-        <w:t xml:space="preserve">2014 - present</w:t>
+        <w:t xml:space="preserve">2014</w:t>
       </w:r>
     </w:p>
     <w:p>
@@ -5986,6 +6059,7 @@
     <w:sectPr>
       <w:pgSz w:w="12240" w:h="15840"/>
       <w:pgMar w:left="1440" w:right="1440" w:top="720" w:bottom="720"/>
+      <w:pgNumType w:start="1"/>
     </w:sectPr>
   </w:body>
 </w:document>

</xml_diff>